<commit_message>
lo pongo todo en arial narrow 12
</commit_message>
<xml_diff>
--- a/Documentation/Vision de la aplicacion.docx
+++ b/Documentation/Vision de la aplicacion.docx
@@ -6,13 +6,19 @@
       <w:pPr>
         <w:jc w:val="center"/>
         <w:rPr>
+          <w:rFonts w:ascii="Arial Narrow" w:hAnsi="Arial Narrow"/>
           <w:b/>
+          <w:sz w:val="24"/>
+          <w:szCs w:val="24"/>
           <w:u w:val="single"/>
         </w:rPr>
       </w:pPr>
       <w:r>
         <w:rPr>
+          <w:rFonts w:ascii="Arial Narrow" w:hAnsi="Arial Narrow"/>
           <w:b/>
+          <w:sz w:val="24"/>
+          <w:szCs w:val="24"/>
           <w:u w:val="single"/>
         </w:rPr>
         <w:t>DOCUMENTO DE VISIÓN DE LA APLICACIÓN</w:t>
@@ -22,13 +28,19 @@
       <w:pPr>
         <w:jc w:val="center"/>
         <w:rPr>
+          <w:rFonts w:ascii="Arial Narrow" w:hAnsi="Arial Narrow"/>
           <w:b/>
+          <w:sz w:val="24"/>
+          <w:szCs w:val="24"/>
           <w:u w:val="single"/>
         </w:rPr>
       </w:pPr>
       <w:r>
         <w:rPr>
+          <w:rFonts w:ascii="Arial Narrow" w:hAnsi="Arial Narrow"/>
           <w:b/>
+          <w:sz w:val="24"/>
+          <w:szCs w:val="24"/>
           <w:u w:val="single"/>
         </w:rPr>
         <w:t>PA – GRUPO 7 – 2017/2018</w:t>
@@ -41,24 +53,32 @@
         </w:tabs>
         <w:jc w:val="both"/>
         <w:rPr>
-          <w:sz w:val="24"/>
-        </w:rPr>
-      </w:pPr>
-      <w:r>
-        <w:rPr>
-          <w:sz w:val="24"/>
+          <w:rFonts w:ascii="Arial Narrow" w:hAnsi="Arial Narrow"/>
+          <w:sz w:val="24"/>
+          <w:szCs w:val="24"/>
+        </w:rPr>
+      </w:pPr>
+      <w:r>
+        <w:rPr>
+          <w:rFonts w:ascii="Arial Narrow" w:hAnsi="Arial Narrow"/>
+          <w:sz w:val="24"/>
+          <w:szCs w:val="24"/>
         </w:rPr>
         <w:tab/>
       </w:r>
       <w:r>
         <w:rPr>
-          <w:sz w:val="24"/>
+          <w:rFonts w:ascii="Arial Narrow" w:hAnsi="Arial Narrow"/>
+          <w:sz w:val="24"/>
+          <w:szCs w:val="24"/>
         </w:rPr>
         <w:t xml:space="preserve">El objetivo de aplicación será vender ordenadores (de mesa y portátiles) y móviles a medida, es decir, el usuario podrá elegir todos los componentes del dispositivo, desde el tipo de pantalla que tendrá hasta los programas que vendrán preinstalados. </w:t>
       </w:r>
       <w:r>
         <w:rPr>
-          <w:sz w:val="24"/>
+          <w:rFonts w:ascii="Arial Narrow" w:hAnsi="Arial Narrow"/>
+          <w:sz w:val="24"/>
+          <w:szCs w:val="24"/>
         </w:rPr>
         <w:t>También se podrán adquirir artículos prefabricados, es decir, que no requieran montaje (por ejemplo, monitores, teclados y consolas, entre otros).</w:t>
       </w:r>
@@ -70,120 +90,160 @@
         </w:tabs>
         <w:jc w:val="both"/>
         <w:rPr>
-          <w:sz w:val="24"/>
-        </w:rPr>
-      </w:pPr>
-      <w:r>
-        <w:rPr>
-          <w:sz w:val="24"/>
+          <w:rFonts w:ascii="Arial Narrow" w:hAnsi="Arial Narrow"/>
+          <w:sz w:val="24"/>
+          <w:szCs w:val="24"/>
+        </w:rPr>
+      </w:pPr>
+      <w:r>
+        <w:rPr>
+          <w:rFonts w:ascii="Arial Narrow" w:hAnsi="Arial Narrow"/>
+          <w:sz w:val="24"/>
+          <w:szCs w:val="24"/>
         </w:rPr>
         <w:tab/>
       </w:r>
       <w:r>
         <w:rPr>
-          <w:sz w:val="24"/>
+          <w:rFonts w:ascii="Arial Narrow" w:hAnsi="Arial Narrow"/>
+          <w:sz w:val="24"/>
+          <w:szCs w:val="24"/>
         </w:rPr>
         <w:t xml:space="preserve">Una vez dentro de la </w:t>
       </w:r>
       <w:r>
         <w:rPr>
-          <w:sz w:val="24"/>
+          <w:rFonts w:ascii="Arial Narrow" w:hAnsi="Arial Narrow"/>
+          <w:sz w:val="24"/>
+          <w:szCs w:val="24"/>
         </w:rPr>
         <w:t>página</w:t>
       </w:r>
       <w:r>
         <w:rPr>
-          <w:sz w:val="24"/>
+          <w:rFonts w:ascii="Arial Narrow" w:hAnsi="Arial Narrow"/>
+          <w:sz w:val="24"/>
+          <w:szCs w:val="24"/>
         </w:rPr>
         <w:t xml:space="preserve"> el usuario </w:t>
       </w:r>
       <w:r>
         <w:rPr>
-          <w:sz w:val="24"/>
+          <w:rFonts w:ascii="Arial Narrow" w:hAnsi="Arial Narrow"/>
+          <w:sz w:val="24"/>
+          <w:szCs w:val="24"/>
         </w:rPr>
         <w:t xml:space="preserve">podrá elegir </w:t>
       </w:r>
       <w:r>
         <w:rPr>
-          <w:sz w:val="24"/>
+          <w:rFonts w:ascii="Arial Narrow" w:hAnsi="Arial Narrow"/>
+          <w:sz w:val="24"/>
+          <w:szCs w:val="24"/>
         </w:rPr>
         <w:t>qué</w:t>
       </w:r>
       <w:r>
         <w:rPr>
-          <w:sz w:val="24"/>
+          <w:rFonts w:ascii="Arial Narrow" w:hAnsi="Arial Narrow"/>
+          <w:sz w:val="24"/>
+          <w:szCs w:val="24"/>
         </w:rPr>
         <w:t xml:space="preserve"> tipo de </w:t>
       </w:r>
       <w:r>
         <w:rPr>
-          <w:sz w:val="24"/>
+          <w:rFonts w:ascii="Arial Narrow" w:hAnsi="Arial Narrow"/>
+          <w:sz w:val="24"/>
+          <w:szCs w:val="24"/>
         </w:rPr>
         <w:t>producto</w:t>
       </w:r>
       <w:r>
         <w:rPr>
-          <w:sz w:val="24"/>
+          <w:rFonts w:ascii="Arial Narrow" w:hAnsi="Arial Narrow"/>
+          <w:sz w:val="24"/>
+          <w:szCs w:val="24"/>
         </w:rPr>
         <w:t xml:space="preserve"> desea comprar</w:t>
       </w:r>
       <w:r>
         <w:rPr>
-          <w:sz w:val="24"/>
+          <w:rFonts w:ascii="Arial Narrow" w:hAnsi="Arial Narrow"/>
+          <w:sz w:val="24"/>
+          <w:szCs w:val="24"/>
         </w:rPr>
         <w:t xml:space="preserve">. Cuando </w:t>
       </w:r>
       <w:r>
         <w:rPr>
-          <w:sz w:val="24"/>
+          <w:rFonts w:ascii="Arial Narrow" w:hAnsi="Arial Narrow"/>
+          <w:sz w:val="24"/>
+          <w:szCs w:val="24"/>
         </w:rPr>
         <w:t>lo haya elegido</w:t>
       </w:r>
       <w:r>
         <w:rPr>
-          <w:sz w:val="24"/>
+          <w:rFonts w:ascii="Arial Narrow" w:hAnsi="Arial Narrow"/>
+          <w:sz w:val="24"/>
+          <w:szCs w:val="24"/>
         </w:rPr>
         <w:t>,</w:t>
       </w:r>
       <w:r>
         <w:rPr>
-          <w:sz w:val="24"/>
+          <w:rFonts w:ascii="Arial Narrow" w:hAnsi="Arial Narrow"/>
+          <w:sz w:val="24"/>
+          <w:szCs w:val="24"/>
         </w:rPr>
         <w:t xml:space="preserve"> le aparecerán distintas opciones para personalizar todos sus componentes (placa base, procesador</w:t>
       </w:r>
       <w:r>
         <w:rPr>
-          <w:sz w:val="24"/>
+          <w:rFonts w:ascii="Arial Narrow" w:hAnsi="Arial Narrow"/>
+          <w:sz w:val="24"/>
+          <w:szCs w:val="24"/>
         </w:rPr>
         <w:t xml:space="preserve"> o</w:t>
       </w:r>
       <w:r>
         <w:rPr>
-          <w:sz w:val="24"/>
+          <w:rFonts w:ascii="Arial Narrow" w:hAnsi="Arial Narrow"/>
+          <w:sz w:val="24"/>
+          <w:szCs w:val="24"/>
         </w:rPr>
         <w:t xml:space="preserve"> si desea un Jack de audio</w:t>
       </w:r>
       <w:r>
         <w:rPr>
-          <w:sz w:val="24"/>
+          <w:rFonts w:ascii="Arial Narrow" w:hAnsi="Arial Narrow"/>
+          <w:sz w:val="24"/>
+          <w:szCs w:val="24"/>
         </w:rPr>
         <w:t>, entre otros</w:t>
       </w:r>
       <w:r>
         <w:rPr>
-          <w:sz w:val="24"/>
+          <w:rFonts w:ascii="Arial Narrow" w:hAnsi="Arial Narrow"/>
+          <w:sz w:val="24"/>
+          <w:szCs w:val="24"/>
         </w:rPr>
         <w:t xml:space="preserve">).  </w:t>
       </w:r>
       <w:r>
         <w:rPr>
-          <w:sz w:val="24"/>
+          <w:rFonts w:ascii="Arial Narrow" w:hAnsi="Arial Narrow"/>
+          <w:sz w:val="24"/>
+          <w:szCs w:val="24"/>
         </w:rPr>
         <w:t>Cuando se hayan elegido todos los componentes se elegirá el tipo de montaje que tendrá el producto</w:t>
       </w:r>
       <w:r>
         <w:rPr>
-          <w:sz w:val="24"/>
+          <w:rFonts w:ascii="Arial Narrow" w:hAnsi="Arial Narrow"/>
+          <w:sz w:val="24"/>
+          <w:szCs w:val="24"/>
         </w:rPr>
         <w:t>. No se permitirá a los usuarios comprar componentes por separado.</w:t>
       </w:r>
@@ -195,12 +255,16 @@
         </w:tabs>
         <w:jc w:val="both"/>
         <w:rPr>
-          <w:sz w:val="24"/>
-        </w:rPr>
-      </w:pPr>
-      <w:r>
-        <w:rPr>
-          <w:sz w:val="24"/>
+          <w:rFonts w:ascii="Arial Narrow" w:hAnsi="Arial Narrow"/>
+          <w:sz w:val="24"/>
+          <w:szCs w:val="24"/>
+        </w:rPr>
+      </w:pPr>
+      <w:r>
+        <w:rPr>
+          <w:rFonts w:ascii="Arial Narrow" w:hAnsi="Arial Narrow"/>
+          <w:sz w:val="24"/>
+          <w:szCs w:val="24"/>
         </w:rPr>
         <w:tab/>
         <w:t xml:space="preserve">La aplicación contará con una base de datos en la que se guardará la información sobre los componentes, pedidos y usuarios, así como de un tipo de usuario administrador para controlar esta base de datos. </w:t>
@@ -213,47 +277,73 @@
         </w:tabs>
         <w:jc w:val="both"/>
         <w:rPr>
-          <w:sz w:val="24"/>
-        </w:rPr>
-      </w:pPr>
-      <w:r>
-        <w:rPr>
-          <w:sz w:val="24"/>
+          <w:rFonts w:ascii="Arial Narrow" w:hAnsi="Arial Narrow"/>
+          <w:sz w:val="24"/>
+          <w:szCs w:val="24"/>
+        </w:rPr>
+      </w:pPr>
+      <w:r>
+        <w:rPr>
+          <w:rFonts w:ascii="Arial Narrow" w:hAnsi="Arial Narrow"/>
+          <w:sz w:val="24"/>
+          <w:szCs w:val="24"/>
         </w:rPr>
         <w:tab/>
       </w:r>
     </w:p>
     <w:p>
       <w:pPr>
-        <w:pStyle w:val="Ttulo1"/>
+        <w:pStyle w:val="Heading1"/>
         <w:jc w:val="center"/>
         <w:rPr>
+          <w:rFonts w:ascii="Arial Narrow" w:hAnsi="Arial Narrow"/>
+          <w:sz w:val="24"/>
+          <w:szCs w:val="24"/>
           <w:u w:val="single"/>
         </w:rPr>
       </w:pPr>
       <w:r>
         <w:rPr>
+          <w:rFonts w:ascii="Arial Narrow" w:hAnsi="Arial Narrow"/>
+          <w:sz w:val="24"/>
+          <w:szCs w:val="24"/>
           <w:u w:val="single"/>
         </w:rPr>
         <w:t xml:space="preserve">Esbozo </w:t>
       </w:r>
       <w:r>
         <w:rPr>
+          <w:rFonts w:ascii="Arial Narrow" w:hAnsi="Arial Narrow"/>
+          <w:sz w:val="24"/>
+          <w:szCs w:val="24"/>
           <w:u w:val="single"/>
         </w:rPr>
         <w:t>Página</w:t>
       </w:r>
       <w:r>
         <w:rPr>
+          <w:rFonts w:ascii="Arial Narrow" w:hAnsi="Arial Narrow"/>
+          <w:sz w:val="24"/>
+          <w:szCs w:val="24"/>
           <w:u w:val="single"/>
         </w:rPr>
         <w:t xml:space="preserve"> principal</w:t>
       </w:r>
     </w:p>
     <w:p>
-      <w:r>
-        <w:rPr>
+      <w:pPr>
+        <w:rPr>
+          <w:rFonts w:ascii="Arial Narrow" w:hAnsi="Arial Narrow"/>
+          <w:sz w:val="24"/>
+          <w:szCs w:val="24"/>
+        </w:rPr>
+      </w:pPr>
+      <w:r>
+        <w:rPr>
+          <w:rFonts w:ascii="Arial Narrow" w:hAnsi="Arial Narrow"/>
           <w:noProof/>
+          <w:sz w:val="24"/>
+          <w:szCs w:val="24"/>
         </w:rPr>
         <w:drawing>
           <wp:anchor distT="0" distB="0" distL="114300" distR="114300" simplePos="0" relativeHeight="251662336" behindDoc="0" locked="0" layoutInCell="1" allowOverlap="1" wp14:anchorId="715454FB" wp14:editId="4D2CB7B4">
@@ -321,14 +411,20 @@
     </w:p>
     <w:p>
       <w:pPr>
-        <w:pStyle w:val="Ttulo1"/>
+        <w:pStyle w:val="Heading1"/>
         <w:jc w:val="center"/>
         <w:rPr>
+          <w:rFonts w:ascii="Arial Narrow" w:hAnsi="Arial Narrow"/>
+          <w:sz w:val="24"/>
+          <w:szCs w:val="24"/>
           <w:u w:val="single"/>
         </w:rPr>
       </w:pPr>
       <w:r>
         <w:rPr>
+          <w:rFonts w:ascii="Arial Narrow" w:hAnsi="Arial Narrow"/>
+          <w:sz w:val="24"/>
+          <w:szCs w:val="24"/>
           <w:u w:val="single"/>
         </w:rPr>
         <w:lastRenderedPageBreak/>
@@ -336,11 +432,19 @@
       </w:r>
     </w:p>
     <w:p>
-      <w:bookmarkStart w:id="0" w:name="_GoBack"/>
-      <w:bookmarkEnd w:id="0"/>
-      <w:r>
-        <w:rPr>
+      <w:pPr>
+        <w:rPr>
+          <w:rFonts w:ascii="Arial Narrow" w:hAnsi="Arial Narrow"/>
+          <w:sz w:val="24"/>
+          <w:szCs w:val="24"/>
+        </w:rPr>
+      </w:pPr>
+      <w:r>
+        <w:rPr>
+          <w:rFonts w:ascii="Arial Narrow" w:hAnsi="Arial Narrow"/>
           <w:noProof/>
+          <w:sz w:val="24"/>
+          <w:szCs w:val="24"/>
         </w:rPr>
         <w:drawing>
           <wp:anchor distT="0" distB="0" distL="114300" distR="114300" simplePos="0" relativeHeight="251663360" behindDoc="0" locked="0" layoutInCell="1" allowOverlap="1" wp14:anchorId="6AD28BA5" wp14:editId="08196323">
@@ -400,7 +504,252 @@
         </w:drawing>
       </w:r>
     </w:p>
-    <w:p/>
+    <w:p>
+      <w:pPr>
+        <w:rPr>
+          <w:rFonts w:ascii="Arial Narrow" w:hAnsi="Arial Narrow"/>
+          <w:sz w:val="24"/>
+          <w:szCs w:val="24"/>
+        </w:rPr>
+      </w:pPr>
+    </w:p>
+    <w:p>
+      <w:pPr>
+        <w:rPr>
+          <w:rFonts w:ascii="Arial Narrow" w:hAnsi="Arial Narrow"/>
+          <w:sz w:val="24"/>
+          <w:szCs w:val="24"/>
+        </w:rPr>
+      </w:pPr>
+    </w:p>
+    <w:p>
+      <w:pPr>
+        <w:rPr>
+          <w:rFonts w:ascii="Arial Narrow" w:hAnsi="Arial Narrow"/>
+          <w:sz w:val="24"/>
+          <w:szCs w:val="24"/>
+        </w:rPr>
+      </w:pPr>
+    </w:p>
+    <w:p>
+      <w:pPr>
+        <w:rPr>
+          <w:rFonts w:ascii="Arial Narrow" w:hAnsi="Arial Narrow"/>
+          <w:sz w:val="24"/>
+          <w:szCs w:val="24"/>
+        </w:rPr>
+      </w:pPr>
+    </w:p>
+    <w:p>
+      <w:pPr>
+        <w:rPr>
+          <w:rFonts w:ascii="Arial Narrow" w:hAnsi="Arial Narrow"/>
+          <w:sz w:val="24"/>
+          <w:szCs w:val="24"/>
+        </w:rPr>
+      </w:pPr>
+    </w:p>
+    <w:p>
+      <w:pPr>
+        <w:rPr>
+          <w:rFonts w:ascii="Arial Narrow" w:hAnsi="Arial Narrow"/>
+          <w:sz w:val="24"/>
+          <w:szCs w:val="24"/>
+        </w:rPr>
+      </w:pPr>
+    </w:p>
+    <w:p>
+      <w:pPr>
+        <w:rPr>
+          <w:rFonts w:ascii="Arial Narrow" w:hAnsi="Arial Narrow"/>
+          <w:sz w:val="24"/>
+          <w:szCs w:val="24"/>
+        </w:rPr>
+      </w:pPr>
+      <w:bookmarkStart w:id="0" w:name="_GoBack"/>
+      <w:bookmarkEnd w:id="0"/>
+    </w:p>
+    <w:p>
+      <w:pPr>
+        <w:rPr>
+          <w:rFonts w:ascii="Arial Narrow" w:hAnsi="Arial Narrow"/>
+          <w:sz w:val="24"/>
+          <w:szCs w:val="24"/>
+        </w:rPr>
+      </w:pPr>
+    </w:p>
+    <w:p>
+      <w:pPr>
+        <w:rPr>
+          <w:rFonts w:ascii="Arial Narrow" w:hAnsi="Arial Narrow"/>
+          <w:sz w:val="24"/>
+          <w:szCs w:val="24"/>
+        </w:rPr>
+      </w:pPr>
+    </w:p>
+    <w:p>
+      <w:pPr>
+        <w:rPr>
+          <w:rFonts w:ascii="Arial Narrow" w:hAnsi="Arial Narrow"/>
+          <w:sz w:val="24"/>
+          <w:szCs w:val="24"/>
+        </w:rPr>
+      </w:pPr>
+    </w:p>
+    <w:p>
+      <w:pPr>
+        <w:rPr>
+          <w:rFonts w:ascii="Arial Narrow" w:hAnsi="Arial Narrow"/>
+          <w:sz w:val="24"/>
+          <w:szCs w:val="24"/>
+        </w:rPr>
+      </w:pPr>
+    </w:p>
+    <w:p>
+      <w:pPr>
+        <w:rPr>
+          <w:rFonts w:ascii="Arial Narrow" w:hAnsi="Arial Narrow"/>
+          <w:sz w:val="24"/>
+          <w:szCs w:val="24"/>
+        </w:rPr>
+      </w:pPr>
+    </w:p>
+    <w:p>
+      <w:pPr>
+        <w:rPr>
+          <w:rFonts w:ascii="Arial Narrow" w:hAnsi="Arial Narrow"/>
+          <w:sz w:val="24"/>
+          <w:szCs w:val="24"/>
+        </w:rPr>
+      </w:pPr>
+    </w:p>
+    <w:p>
+      <w:pPr>
+        <w:rPr>
+          <w:rFonts w:ascii="Arial Narrow" w:hAnsi="Arial Narrow"/>
+          <w:sz w:val="24"/>
+          <w:szCs w:val="24"/>
+        </w:rPr>
+      </w:pPr>
+    </w:p>
+    <w:p>
+      <w:pPr>
+        <w:rPr>
+          <w:rFonts w:ascii="Arial Narrow" w:hAnsi="Arial Narrow"/>
+          <w:sz w:val="24"/>
+          <w:szCs w:val="24"/>
+        </w:rPr>
+      </w:pPr>
+    </w:p>
+    <w:p>
+      <w:pPr>
+        <w:rPr>
+          <w:rFonts w:ascii="Arial Narrow" w:hAnsi="Arial Narrow"/>
+          <w:sz w:val="24"/>
+          <w:szCs w:val="24"/>
+        </w:rPr>
+      </w:pPr>
+    </w:p>
+    <w:p>
+      <w:pPr>
+        <w:rPr>
+          <w:rFonts w:ascii="Arial Narrow" w:hAnsi="Arial Narrow"/>
+          <w:sz w:val="24"/>
+          <w:szCs w:val="24"/>
+        </w:rPr>
+      </w:pPr>
+    </w:p>
+    <w:p>
+      <w:pPr>
+        <w:rPr>
+          <w:rFonts w:ascii="Arial Narrow" w:hAnsi="Arial Narrow"/>
+          <w:sz w:val="24"/>
+          <w:szCs w:val="24"/>
+        </w:rPr>
+      </w:pPr>
+    </w:p>
+    <w:p>
+      <w:pPr>
+        <w:rPr>
+          <w:rFonts w:ascii="Arial Narrow" w:hAnsi="Arial Narrow"/>
+          <w:sz w:val="24"/>
+          <w:szCs w:val="24"/>
+        </w:rPr>
+      </w:pPr>
+    </w:p>
+    <w:p>
+      <w:pPr>
+        <w:pStyle w:val="Heading1"/>
+        <w:jc w:val="center"/>
+        <w:rPr>
+          <w:rFonts w:ascii="Arial Narrow" w:hAnsi="Arial Narrow"/>
+          <w:sz w:val="24"/>
+          <w:szCs w:val="24"/>
+          <w:u w:val="single"/>
+        </w:rPr>
+      </w:pPr>
+      <w:r>
+        <w:rPr>
+          <w:rFonts w:ascii="Arial Narrow" w:hAnsi="Arial Narrow"/>
+          <w:sz w:val="24"/>
+          <w:szCs w:val="24"/>
+          <w:u w:val="single"/>
+        </w:rPr>
+        <w:lastRenderedPageBreak/>
+        <w:t>Esquema de navegación</w:t>
+      </w:r>
+    </w:p>
+    <w:p>
+      <w:pPr>
+        <w:rPr>
+          <w:rFonts w:ascii="Arial Narrow" w:hAnsi="Arial Narrow"/>
+          <w:sz w:val="24"/>
+          <w:szCs w:val="24"/>
+        </w:rPr>
+      </w:pPr>
+    </w:p>
+    <w:p>
+      <w:pPr>
+        <w:jc w:val="center"/>
+        <w:rPr>
+          <w:rFonts w:ascii="Arial Narrow" w:hAnsi="Arial Narrow"/>
+          <w:sz w:val="24"/>
+          <w:szCs w:val="24"/>
+        </w:rPr>
+      </w:pPr>
+      <w:r>
+        <w:rPr>
+          <w:rFonts w:ascii="Arial Narrow" w:hAnsi="Arial Narrow"/>
+          <w:sz w:val="24"/>
+          <w:szCs w:val="24"/>
+        </w:rPr>
+        <w:object w:dxaOrig="6015" w:dyaOrig="15706" w14:anchorId="10830465">
+          <v:shapetype id="_x0000_t75" coordsize="21600,21600" o:spt="75" o:preferrelative="t" path="m@4@5l@4@11@9@11@9@5xe" filled="f" stroked="f">
+            <v:stroke joinstyle="miter"/>
+            <v:formulas>
+              <v:f eqn="if lineDrawn pixelLineWidth 0"/>
+              <v:f eqn="sum @0 1 0"/>
+              <v:f eqn="sum 0 0 @1"/>
+              <v:f eqn="prod @2 1 2"/>
+              <v:f eqn="prod @3 21600 pixelWidth"/>
+              <v:f eqn="prod @3 21600 pixelHeight"/>
+              <v:f eqn="sum @0 0 1"/>
+              <v:f eqn="prod @6 1 2"/>
+              <v:f eqn="prod @7 21600 pixelWidth"/>
+              <v:f eqn="sum @8 21600 0"/>
+              <v:f eqn="prod @7 21600 pixelHeight"/>
+              <v:f eqn="sum @10 21600 0"/>
+            </v:formulas>
+            <v:path o:extrusionok="f" gradientshapeok="t" o:connecttype="rect"/>
+            <o:lock v:ext="edit" aspectratio="t"/>
+          </v:shapetype>
+          <v:shape id="_x0000_i1027" type="#_x0000_t75" style="width:211.7pt;height:552.35pt" o:ole="">
+            <v:imagedata r:id="rId7" o:title=""/>
+          </v:shape>
+          <o:OLEObject Type="Embed" ProgID="Visio.Drawing.15" ShapeID="_x0000_i1027" DrawAspect="Content" ObjectID="_1575469462" r:id="rId8"/>
+        </w:object>
+      </w:r>
+    </w:p>
     <w:sectPr>
       <w:pgSz w:w="12240" w:h="15840"/>
       <w:pgMar w:top="1417" w:right="1701" w:bottom="1417" w:left="1701" w:header="720" w:footer="720" w:gutter="0"/>
@@ -1022,11 +1371,11 @@
       <w:lang w:val="es-ES"/>
     </w:rPr>
   </w:style>
-  <w:style w:type="paragraph" w:styleId="Ttulo1">
+  <w:style w:type="paragraph" w:styleId="Heading1">
     <w:name w:val="heading 1"/>
     <w:basedOn w:val="Normal"/>
     <w:next w:val="Normal"/>
-    <w:link w:val="Ttulo1Car"/>
+    <w:link w:val="Heading1Char"/>
     <w:uiPriority w:val="9"/>
     <w:qFormat/>
     <w:rsid w:val="000D7ED1"/>
@@ -1043,13 +1392,35 @@
       <w:szCs w:val="32"/>
     </w:rPr>
   </w:style>
-  <w:style w:type="character" w:default="1" w:styleId="Fuentedeprrafopredeter">
+  <w:style w:type="paragraph" w:styleId="Heading2">
+    <w:name w:val="heading 2"/>
+    <w:basedOn w:val="Normal"/>
+    <w:next w:val="Normal"/>
+    <w:link w:val="Heading2Char"/>
+    <w:uiPriority w:val="9"/>
+    <w:unhideWhenUsed/>
+    <w:qFormat/>
+    <w:rsid w:val="0074734B"/>
+    <w:pPr>
+      <w:keepNext/>
+      <w:keepLines/>
+      <w:spacing w:before="40" w:after="0"/>
+      <w:outlineLvl w:val="1"/>
+    </w:pPr>
+    <w:rPr>
+      <w:rFonts w:asciiTheme="majorHAnsi" w:eastAsiaTheme="majorEastAsia" w:hAnsiTheme="majorHAnsi" w:cstheme="majorBidi"/>
+      <w:color w:val="2F5496" w:themeColor="accent1" w:themeShade="BF"/>
+      <w:sz w:val="26"/>
+      <w:szCs w:val="26"/>
+    </w:rPr>
+  </w:style>
+  <w:style w:type="character" w:default="1" w:styleId="DefaultParagraphFont">
     <w:name w:val="Default Paragraph Font"/>
     <w:uiPriority w:val="1"/>
     <w:semiHidden/>
     <w:unhideWhenUsed/>
   </w:style>
-  <w:style w:type="table" w:default="1" w:styleId="Tablanormal">
+  <w:style w:type="table" w:default="1" w:styleId="TableNormal">
     <w:name w:val="Normal Table"/>
     <w:uiPriority w:val="99"/>
     <w:semiHidden/>
@@ -1064,16 +1435,16 @@
       </w:tblCellMar>
     </w:tblPr>
   </w:style>
-  <w:style w:type="numbering" w:default="1" w:styleId="Sinlista">
+  <w:style w:type="numbering" w:default="1" w:styleId="NoList">
     <w:name w:val="No List"/>
     <w:uiPriority w:val="99"/>
     <w:semiHidden/>
     <w:unhideWhenUsed/>
   </w:style>
-  <w:style w:type="character" w:customStyle="1" w:styleId="Ttulo1Car">
-    <w:name w:val="Título 1 Car"/>
-    <w:basedOn w:val="Fuentedeprrafopredeter"/>
-    <w:link w:val="Ttulo1"/>
+  <w:style w:type="character" w:customStyle="1" w:styleId="Heading1Char">
+    <w:name w:val="Heading 1 Char"/>
+    <w:basedOn w:val="DefaultParagraphFont"/>
+    <w:link w:val="Heading1"/>
     <w:uiPriority w:val="9"/>
     <w:rsid w:val="000D7ED1"/>
     <w:rPr>
@@ -1084,10 +1455,10 @@
       <w:lang w:val="es-ES"/>
     </w:rPr>
   </w:style>
-  <w:style w:type="paragraph" w:styleId="Textodeglobo">
+  <w:style w:type="paragraph" w:styleId="BalloonText">
     <w:name w:val="Balloon Text"/>
     <w:basedOn w:val="Normal"/>
-    <w:link w:val="TextodegloboCar"/>
+    <w:link w:val="BalloonTextChar"/>
     <w:uiPriority w:val="99"/>
     <w:semiHidden/>
     <w:unhideWhenUsed/>
@@ -1101,10 +1472,10 @@
       <w:szCs w:val="18"/>
     </w:rPr>
   </w:style>
-  <w:style w:type="character" w:customStyle="1" w:styleId="TextodegloboCar">
-    <w:name w:val="Texto de globo Car"/>
-    <w:basedOn w:val="Fuentedeprrafopredeter"/>
-    <w:link w:val="Textodeglobo"/>
+  <w:style w:type="character" w:customStyle="1" w:styleId="BalloonTextChar">
+    <w:name w:val="Balloon Text Char"/>
+    <w:basedOn w:val="DefaultParagraphFont"/>
+    <w:link w:val="BalloonText"/>
     <w:uiPriority w:val="99"/>
     <w:semiHidden/>
     <w:rsid w:val="00B401C4"/>
@@ -1115,7 +1486,7 @@
       <w:lang w:val="es-ES"/>
     </w:rPr>
   </w:style>
-  <w:style w:type="paragraph" w:styleId="Prrafodelista">
+  <w:style w:type="paragraph" w:styleId="ListParagraph">
     <w:name w:val="List Paragraph"/>
     <w:basedOn w:val="Normal"/>
     <w:uiPriority w:val="34"/>
@@ -1126,9 +1497,9 @@
       <w:contextualSpacing/>
     </w:pPr>
   </w:style>
-  <w:style w:type="character" w:styleId="Hipervnculo">
+  <w:style w:type="character" w:styleId="Hyperlink">
     <w:name w:val="Hyperlink"/>
-    <w:basedOn w:val="Fuentedeprrafopredeter"/>
+    <w:basedOn w:val="DefaultParagraphFont"/>
     <w:uiPriority w:val="99"/>
     <w:unhideWhenUsed/>
     <w:rsid w:val="008E1D7E"/>
@@ -1137,9 +1508,9 @@
       <w:u w:val="single"/>
     </w:rPr>
   </w:style>
-  <w:style w:type="character" w:styleId="Mencinsinresolver">
+  <w:style w:type="character" w:styleId="UnresolvedMention">
     <w:name w:val="Unresolved Mention"/>
-    <w:basedOn w:val="Fuentedeprrafopredeter"/>
+    <w:basedOn w:val="DefaultParagraphFont"/>
     <w:uiPriority w:val="99"/>
     <w:semiHidden/>
     <w:unhideWhenUsed/>
@@ -1147,6 +1518,20 @@
     <w:rPr>
       <w:color w:val="808080"/>
       <w:shd w:val="clear" w:color="auto" w:fill="E6E6E6"/>
+    </w:rPr>
+  </w:style>
+  <w:style w:type="character" w:customStyle="1" w:styleId="Heading2Char">
+    <w:name w:val="Heading 2 Char"/>
+    <w:basedOn w:val="DefaultParagraphFont"/>
+    <w:link w:val="Heading2"/>
+    <w:uiPriority w:val="9"/>
+    <w:rsid w:val="0074734B"/>
+    <w:rPr>
+      <w:rFonts w:asciiTheme="majorHAnsi" w:eastAsiaTheme="majorEastAsia" w:hAnsiTheme="majorHAnsi" w:cstheme="majorBidi"/>
+      <w:color w:val="2F5496" w:themeColor="accent1" w:themeShade="BF"/>
+      <w:sz w:val="26"/>
+      <w:szCs w:val="26"/>
+      <w:lang w:val="es-ES"/>
     </w:rPr>
   </w:style>
 </w:styles>

</xml_diff>